<commit_message>
+velocity and position ploting for position_nodes determine;+calibration;
</commit_message>
<xml_diff>
--- a/things to be written into thesis.docx
+++ b/things to be written into thesis.docx
@@ -20,8 +20,6 @@
         </w:rPr>
         <w:t>()</w:t>
       </w:r>
-      <w:bookmarkStart w:id="0" w:name="_GoBack"/>
-      <w:bookmarkEnd w:id="0"/>
     </w:p>
     <w:p>
       <w:pPr>
@@ -40,6 +38,34 @@
           <w:lang w:val="de-DE"/>
         </w:rPr>
         <w:t>()</w:t>
+      </w:r>
+    </w:p>
+    <w:p>
+      <w:pPr>
+        <w:rPr>
+          <w:lang w:val="de-DE"/>
+        </w:rPr>
+      </w:pPr>
+    </w:p>
+    <w:p>
+      <w:pPr>
+        <w:rPr>
+          <w:lang w:val="de-DE"/>
+        </w:rPr>
+      </w:pPr>
+      <w:r>
+        <w:rPr>
+          <w:lang w:val="de-DE"/>
+        </w:rPr>
+        <w:t>Plot of errors(mean variance) to #nodes actived in the last n seconds</w:t>
+      </w:r>
+      <w:bookmarkStart w:id="0" w:name="_GoBack"/>
+      <w:bookmarkEnd w:id="0"/>
+      <w:r>
+        <w:rPr>
+          <w:lang w:val="de-DE"/>
+        </w:rPr>
+        <w:t xml:space="preserve"> </w:t>
       </w:r>
     </w:p>
     <w:p>

</xml_diff>

<commit_message>
c_code basis make the 'empty singal zone' from 12s to 1s
</commit_message>
<xml_diff>
--- a/things to be written into thesis.docx
+++ b/things to be written into thesis.docx
@@ -3,78 +3,39 @@
 <w:document xmlns:wpc="http://schemas.microsoft.com/office/word/2010/wordprocessingCanvas" xmlns:mc="http://schemas.openxmlformats.org/markup-compatibility/2006" xmlns:o="urn:schemas-microsoft-com:office:office" xmlns:r="http://schemas.openxmlformats.org/officeDocument/2006/relationships" xmlns:m="http://schemas.openxmlformats.org/officeDocument/2006/math" xmlns:v="urn:schemas-microsoft-com:vml" xmlns:wp14="http://schemas.microsoft.com/office/word/2010/wordprocessingDrawing" xmlns:wp="http://schemas.openxmlformats.org/drawingml/2006/wordprocessingDrawing" xmlns:w10="urn:schemas-microsoft-com:office:word" xmlns:w="http://schemas.openxmlformats.org/wordprocessingml/2006/main" xmlns:w14="http://schemas.microsoft.com/office/word/2010/wordml" xmlns:w15="http://schemas.microsoft.com/office/word/2012/wordml" xmlns:wpg="http://schemas.microsoft.com/office/word/2010/wordprocessingGroup" xmlns:wpi="http://schemas.microsoft.com/office/word/2010/wordprocessingInk" xmlns:wne="http://schemas.microsoft.com/office/word/2006/wordml" xmlns:wps="http://schemas.microsoft.com/office/word/2010/wordprocessingShape" mc:Ignorable="w14 w15 wp14">
   <w:body>
     <w:p>
-      <w:pPr>
-        <w:rPr>
-          <w:lang w:val="de-DE"/>
-        </w:rPr>
-      </w:pPr>
       <w:r>
-        <w:rPr>
-          <w:lang w:val="de-DE"/>
-        </w:rPr>
         <w:t>Trimmean</w:t>
       </w:r>
       <w:r>
-        <w:rPr>
-          <w:lang w:val="de-DE"/>
-        </w:rPr>
         <w:t>()</w:t>
       </w:r>
     </w:p>
     <w:p>
-      <w:pPr>
-        <w:rPr>
-          <w:lang w:val="de-DE"/>
-        </w:rPr>
-      </w:pPr>
       <w:r>
-        <w:rPr>
-          <w:lang w:val="de-DE"/>
-        </w:rPr>
         <w:t>Mad</w:t>
       </w:r>
       <w:r>
-        <w:rPr>
-          <w:lang w:val="de-DE"/>
-        </w:rPr>
         <w:t>()</w:t>
       </w:r>
     </w:p>
+    <w:p/>
     <w:p>
-      <w:pPr>
-        <w:rPr>
-          <w:lang w:val="de-DE"/>
-        </w:rPr>
-      </w:pPr>
+      <w:r>
+        <w:t xml:space="preserve">Plot of errors(mean variance) to #nodes actived in the last n seconds </w:t>
+      </w:r>
     </w:p>
+    <w:p/>
     <w:p>
-      <w:pPr>
-        <w:rPr>
-          <w:lang w:val="de-DE"/>
-        </w:rPr>
-      </w:pPr>
       <w:r>
-        <w:rPr>
-          <w:lang w:val="de-DE"/>
-        </w:rPr>
-        <w:t>Plot of errors(mean variance) to #nodes actived in the last n seconds</w:t>
+        <w:t>Root mean square</w:t>
+      </w:r>
+      <w:r>
+        <w:t xml:space="preserve"> of derivation from the true trajectory of EKF</w:t>
       </w:r>
       <w:bookmarkStart w:id="0" w:name="_GoBack"/>
       <w:bookmarkEnd w:id="0"/>
-      <w:r>
-        <w:rPr>
-          <w:lang w:val="de-DE"/>
-        </w:rPr>
-        <w:t xml:space="preserve"> </w:t>
-      </w:r>
     </w:p>
-    <w:p>
-      <w:pPr>
-        <w:rPr>
-          <w:lang w:val="de-DE"/>
-        </w:rPr>
-      </w:pPr>
-    </w:p>
+    <w:p/>
     <w:sectPr>
       <w:pgSz w:w="12240" w:h="15840"/>
       <w:pgMar w:top="1440" w:right="1440" w:bottom="1440" w:left="1440" w:header="720" w:footer="720" w:gutter="0"/>

</xml_diff>

<commit_message>
calibration_free_lo.m with and ohne fixed nodes
</commit_message>
<xml_diff>
--- a/things to be written into thesis.docx
+++ b/things to be written into thesis.docx
@@ -3,25 +3,47 @@
 <w:document xmlns:wpc="http://schemas.microsoft.com/office/word/2010/wordprocessingCanvas" xmlns:mc="http://schemas.openxmlformats.org/markup-compatibility/2006" xmlns:o="urn:schemas-microsoft-com:office:office" xmlns:r="http://schemas.openxmlformats.org/officeDocument/2006/relationships" xmlns:m="http://schemas.openxmlformats.org/officeDocument/2006/math" xmlns:v="urn:schemas-microsoft-com:vml" xmlns:wp14="http://schemas.microsoft.com/office/word/2010/wordprocessingDrawing" xmlns:wp="http://schemas.openxmlformats.org/drawingml/2006/wordprocessingDrawing" xmlns:w10="urn:schemas-microsoft-com:office:word" xmlns:w="http://schemas.openxmlformats.org/wordprocessingml/2006/main" xmlns:w14="http://schemas.microsoft.com/office/word/2010/wordml" xmlns:w15="http://schemas.microsoft.com/office/word/2012/wordml" xmlns:wpg="http://schemas.microsoft.com/office/word/2010/wordprocessingGroup" xmlns:wpi="http://schemas.microsoft.com/office/word/2010/wordprocessingInk" xmlns:wne="http://schemas.microsoft.com/office/word/2006/wordml" xmlns:wps="http://schemas.microsoft.com/office/word/2010/wordprocessingShape" mc:Ignorable="w14 w15 wp14">
   <w:body>
     <w:p>
+      <w:proofErr w:type="spellStart"/>
+      <w:proofErr w:type="gramStart"/>
       <w:r>
         <w:t>Trimmean</w:t>
       </w:r>
+      <w:proofErr w:type="spellEnd"/>
       <w:r>
         <w:t>()</w:t>
       </w:r>
+      <w:proofErr w:type="gramEnd"/>
     </w:p>
     <w:p>
+      <w:proofErr w:type="gramStart"/>
       <w:r>
         <w:t>Mad</w:t>
       </w:r>
       <w:r>
         <w:t>()</w:t>
       </w:r>
+      <w:proofErr w:type="gramEnd"/>
     </w:p>
     <w:p/>
     <w:p>
       <w:r>
-        <w:t xml:space="preserve">Plot of errors(mean variance) to #nodes actived in the last n seconds </w:t>
+        <w:t xml:space="preserve">Plot of </w:t>
+      </w:r>
+      <w:proofErr w:type="gramStart"/>
+      <w:r>
+        <w:t>errors(</w:t>
+      </w:r>
+      <w:proofErr w:type="gramEnd"/>
+      <w:r>
+        <w:t xml:space="preserve">mean variance) to #nodes </w:t>
+      </w:r>
+      <w:proofErr w:type="spellStart"/>
+      <w:r>
+        <w:t>actived</w:t>
+      </w:r>
+      <w:proofErr w:type="spellEnd"/>
+      <w:r>
+        <w:t xml:space="preserve"> in the last n seconds </w:t>
       </w:r>
     </w:p>
     <w:p/>
@@ -32,10 +54,72 @@
       <w:r>
         <w:t xml:space="preserve"> of derivation from the true trajectory of EKF</w:t>
       </w:r>
+    </w:p>
+    <w:p/>
+    <w:p>
+      <w:r>
+        <w:t xml:space="preserve">Calibration-Free </w:t>
+      </w:r>
+      <w:proofErr w:type="spellStart"/>
+      <w:r>
+        <w:t>Localization</w:t>
+      </w:r>
+      <w:r>
+        <w:t>.m</w:t>
+      </w:r>
+      <w:proofErr w:type="spellEnd"/>
+      <w:r>
+        <w:t xml:space="preserve"> &gt;&gt;</w:t>
+      </w:r>
+    </w:p>
+    <w:p>
+      <w:pPr>
+        <w:autoSpaceDE w:val="0"/>
+        <w:autoSpaceDN w:val="0"/>
+        <w:adjustRightInd w:val="0"/>
+        <w:spacing w:after="0" w:line="240" w:lineRule="auto"/>
+        <w:ind w:firstLine="720"/>
+        <w:rPr>
+          <w:rFonts w:ascii="Arial" w:hAnsi="Arial" w:cs="Arial"/>
+          <w:sz w:val="24"/>
+          <w:szCs w:val="24"/>
+        </w:rPr>
+      </w:pPr>
+      <w:proofErr w:type="gramStart"/>
+      <w:r>
+        <w:rPr>
+          <w:rFonts w:ascii="Arial" w:hAnsi="Arial" w:cs="Arial"/>
+          <w:color w:val="228B22"/>
+          <w:sz w:val="26"/>
+          <w:szCs w:val="26"/>
+        </w:rPr>
+        <w:t>set</w:t>
+      </w:r>
+      <w:proofErr w:type="gramEnd"/>
+      <w:r>
+        <w:rPr>
+          <w:rFonts w:ascii="Arial" w:hAnsi="Arial" w:cs="Arial"/>
+          <w:color w:val="228B22"/>
+          <w:sz w:val="26"/>
+          <w:szCs w:val="26"/>
+        </w:rPr>
+        <w:t xml:space="preserve"> rand factor for gamma</w:t>
+      </w:r>
+      <w:r>
+        <w:rPr>
+          <w:rFonts w:ascii="Arial" w:hAnsi="Arial" w:cs="Arial"/>
+          <w:color w:val="228B22"/>
+          <w:sz w:val="26"/>
+          <w:szCs w:val="26"/>
+        </w:rPr>
+        <w:t xml:space="preserve"> seems could solve local minimal problem :D</w:t>
+      </w:r>
+    </w:p>
+    <w:p/>
+    <w:p>
       <w:bookmarkStart w:id="0" w:name="_GoBack"/>
       <w:bookmarkEnd w:id="0"/>
     </w:p>
-    <w:p/>
     <w:sectPr>
       <w:pgSz w:w="12240" w:h="15840"/>
       <w:pgMar w:top="1440" w:right="1440" w:bottom="1440" w:left="1440" w:header="720" w:footer="720" w:gutter="0"/>

</xml_diff>

<commit_message>
add experi data and map FrontDoor-Telocate
</commit_message>
<xml_diff>
--- a/things to be written into thesis.docx
+++ b/things to be written into thesis.docx
@@ -17,10 +17,7 @@
     <w:p>
       <w:proofErr w:type="gramStart"/>
       <w:r>
-        <w:t>Mad</w:t>
-      </w:r>
-      <w:r>
-        <w:t>()</w:t>
+        <w:t>Mad()</w:t>
       </w:r>
       <w:proofErr w:type="gramEnd"/>
     </w:p>
@@ -49,10 +46,7 @@
     <w:p/>
     <w:p>
       <w:r>
-        <w:t>Root mean square</w:t>
-      </w:r>
-      <w:r>
-        <w:t xml:space="preserve"> of derivation from the true trajectory of EKF</w:t>
+        <w:t>Root mean square of derivation from the true trajectory of EKF</w:t>
       </w:r>
     </w:p>
     <w:p/>
@@ -62,10 +56,7 @@
       </w:r>
       <w:proofErr w:type="spellStart"/>
       <w:r>
-        <w:t>Localization</w:t>
-      </w:r>
-      <w:r>
-        <w:t>.m</w:t>
+        <w:t>Localization.m</w:t>
       </w:r>
       <w:proofErr w:type="spellEnd"/>
       <w:r>
@@ -103,19 +94,15 @@
           <w:sz w:val="26"/>
           <w:szCs w:val="26"/>
         </w:rPr>
-        <w:t xml:space="preserve"> rand factor for gamma</w:t>
-      </w:r>
-      <w:r>
-        <w:rPr>
-          <w:rFonts w:ascii="Arial" w:hAnsi="Arial" w:cs="Arial"/>
-          <w:color w:val="228B22"/>
-          <w:sz w:val="26"/>
-          <w:szCs w:val="26"/>
-        </w:rPr>
-        <w:t xml:space="preserve"> seems could solve local minimal problem :D</w:t>
+        <w:t xml:space="preserve"> rand factor for gamma seems could solve local minimal problem :D</w:t>
       </w:r>
     </w:p>
     <w:p/>
+    <w:p>
+      <w:r>
+        <w:t>Histogram of outdoor measurements, fitting parameter, fitting results</w:t>
+      </w:r>
+    </w:p>
     <w:p>
       <w:bookmarkStart w:id="0" w:name="_GoBack"/>
       <w:bookmarkEnd w:id="0"/>
@@ -523,6 +510,10 @@
   <w:style w:type="paragraph" w:default="1" w:styleId="Standard">
     <w:name w:val="Normal"/>
     <w:qFormat/>
+    <w:rsid w:val="003904AE"/>
+    <w:pPr>
+      <w:spacing w:line="256" w:lineRule="auto"/>
+    </w:pPr>
   </w:style>
   <w:style w:type="character" w:default="1" w:styleId="Absatz-Standardschriftart">
     <w:name w:val="Default Paragraph Font"/>

</xml_diff>

<commit_message>
+ todo for C_code_MCU to disable wakup or wakeup for a long working period
</commit_message>
<xml_diff>
--- a/things to be written into thesis.docx
+++ b/things to be written into thesis.docx
@@ -94,16 +94,7 @@
           <w:sz w:val="26"/>
           <w:szCs w:val="26"/>
         </w:rPr>
-        <w:t xml:space="preserve"> rand factor for gamma seems could solve local minimal problem </w:t>
-      </w:r>
-      <w:r>
-        <w:rPr>
-          <w:rFonts w:ascii="Arial" w:hAnsi="Arial" w:cs="Arial"/>
-          <w:color w:val="228B22"/>
-          <w:sz w:val="26"/>
-          <w:szCs w:val="26"/>
-        </w:rPr>
-        <w:t>:D</w:t>
+        <w:t xml:space="preserve"> rand factor for gamma seems could solve local minimal problem :D</w:t>
       </w:r>
     </w:p>
     <w:p/>
@@ -115,10 +106,7 @@
     <w:p/>
     <w:p>
       <w:r>
-        <w:t xml:space="preserve">0x1A1A is much better than others, </w:t>
-      </w:r>
-      <w:r>
-        <w:t>statistic</w:t>
+        <w:t>0x1A1A is much better than others, statistic</w:t>
       </w:r>
       <w:r>
         <w:rPr>
@@ -172,6 +160,8 @@
       <w:bookmarkStart w:id="0" w:name="OLE_LINK1"/>
       <w:bookmarkStart w:id="1" w:name="OLE_LINK2"/>
       <w:bookmarkStart w:id="2" w:name="OLE_LINK3"/>
+      <w:bookmarkStart w:id="3" w:name="_GoBack"/>
+      <w:bookmarkEnd w:id="3"/>
       <w:proofErr w:type="spellEnd"/>
       <w:r>
         <w:pict>
@@ -194,7 +184,7 @@
             <v:path o:extrusionok="f" gradientshapeok="t" o:connecttype="rect"/>
             <o:lock v:ext="edit" aspectratio="t"/>
           </v:shapetype>
-          <v:shape id="_x0000_i1025" type="#_x0000_t75" style="width:483.6pt;height:242.5pt">
+          <v:shape id="_x0000_i1025" type="#_x0000_t75" style="width:483.7pt;height:242.5pt">
             <v:imagedata r:id="rId6" o:title="Capture"/>
           </v:shape>
         </w:pict>
@@ -204,13 +194,21 @@
       <w:bookmarkEnd w:id="2"/>
     </w:p>
     <w:p>
-      <w:bookmarkStart w:id="3" w:name="_GoBack"/>
-      <w:bookmarkEnd w:id="3"/>
       <w:r>
         <w:lastRenderedPageBreak/>
         <w:pict>
-          <v:shape id="_x0000_i1026" type="#_x0000_t75" style="width:468pt;height:547.45pt">
+          <v:shape id="_x0000_i1027" type="#_x0000_t75" style="width:466.9pt;height:235.45pt">
             <v:imagedata r:id="rId7" o:title="Capture"/>
+          </v:shape>
+        </w:pict>
+      </w:r>
+    </w:p>
+    <w:p>
+      <w:r>
+        <w:lastRenderedPageBreak/>
+        <w:pict>
+          <v:shape id="_x0000_i1026" type="#_x0000_t75" style="width:468.2pt;height:547.3pt">
+            <v:imagedata r:id="rId8" o:title="Capture"/>
           </v:shape>
         </w:pict>
       </w:r>
@@ -395,7 +393,7 @@
     <w:lsdException w:name="Table Web 2" w:semiHidden="1" w:unhideWhenUsed="1"/>
     <w:lsdException w:name="Table Web 3" w:semiHidden="1" w:unhideWhenUsed="1"/>
     <w:lsdException w:name="Balloon Text" w:semiHidden="1" w:unhideWhenUsed="1"/>
-    <w:lsdException w:name="Table Grid" w:semiHidden="1" w:uiPriority="39" w:unhideWhenUsed="1"/>
+    <w:lsdException w:name="Table Grid" w:uiPriority="39"/>
     <w:lsdException w:name="Table Theme" w:semiHidden="1" w:unhideWhenUsed="1"/>
     <w:lsdException w:name="Placeholder Text" w:semiHidden="1"/>
     <w:lsdException w:name="Light Shading" w:uiPriority="60"/>
@@ -948,7 +946,7 @@
 </file>
 
 <file path=customXml/itemProps2.xml><?xml version="1.0" encoding="utf-8"?>
-<ds:datastoreItem xmlns:ds="http://schemas.openxmlformats.org/officeDocument/2006/customXml" ds:itemID="{7BD6DAF5-85B9-42ED-9B9D-3696D87F6EA7}">
+<ds:datastoreItem xmlns:ds="http://schemas.openxmlformats.org/officeDocument/2006/customXml" ds:itemID="{D1DB7B78-835D-4E17-9F2F-07B6F802856B}">
   <ds:schemaRefs>
     <ds:schemaRef ds:uri="http://schemas.openxmlformats.org/officeDocument/2006/bibliography"/>
   </ds:schemaRefs>

</xml_diff>

<commit_message>
+Calibration-Free Localization\simulation_results\results_comparision.fig afterRotation; + textEditorFiles Latex
</commit_message>
<xml_diff>
--- a/things to be written into thesis.docx
+++ b/things to be written into thesis.docx
@@ -160,8 +160,6 @@
       <w:bookmarkStart w:id="0" w:name="OLE_LINK1"/>
       <w:bookmarkStart w:id="1" w:name="OLE_LINK2"/>
       <w:bookmarkStart w:id="2" w:name="OLE_LINK3"/>
-      <w:bookmarkStart w:id="3" w:name="_GoBack"/>
-      <w:bookmarkEnd w:id="3"/>
       <w:proofErr w:type="spellEnd"/>
       <w:r>
         <w:pict>
@@ -184,7 +182,7 @@
             <v:path o:extrusionok="f" gradientshapeok="t" o:connecttype="rect"/>
             <o:lock v:ext="edit" aspectratio="t"/>
           </v:shapetype>
-          <v:shape id="_x0000_i1025" type="#_x0000_t75" style="width:483.7pt;height:242.5pt">
+          <v:shape id="_x0000_i1025" type="#_x0000_t75" style="width:483.85pt;height:242.6pt">
             <v:imagedata r:id="rId6" o:title="Capture"/>
           </v:shape>
         </w:pict>
@@ -197,7 +195,7 @@
       <w:r>
         <w:lastRenderedPageBreak/>
         <w:pict>
-          <v:shape id="_x0000_i1027" type="#_x0000_t75" style="width:466.9pt;height:235.45pt">
+          <v:shape id="_x0000_i1026" type="#_x0000_t75" style="width:466.8pt;height:235.45pt">
             <v:imagedata r:id="rId7" o:title="Capture"/>
           </v:shape>
         </w:pict>
@@ -207,11 +205,71 @@
       <w:r>
         <w:lastRenderedPageBreak/>
         <w:pict>
-          <v:shape id="_x0000_i1026" type="#_x0000_t75" style="width:468.2pt;height:547.3pt">
+          <v:shape id="_x0000_i1027" type="#_x0000_t75" style="width:468.15pt;height:547pt">
             <v:imagedata r:id="rId8" o:title="Capture"/>
           </v:shape>
         </w:pict>
       </w:r>
+    </w:p>
+    <w:p/>
+    <w:p>
+      <w:pPr>
+        <w:rPr>
+          <w:noProof/>
+        </w:rPr>
+      </w:pPr>
+    </w:p>
+    <w:p>
+      <w:bookmarkStart w:id="3" w:name="_GoBack"/>
+      <w:r>
+        <w:rPr>
+          <w:noProof/>
+        </w:rPr>
+        <w:lastRenderedPageBreak/>
+        <w:drawing>
+          <wp:inline distT="0" distB="0" distL="0" distR="0" wp14:anchorId="5BA8181D" wp14:editId="311A403B">
+            <wp:extent cx="6500474" cy="2316204"/>
+            <wp:effectExtent l="0" t="0" r="0" b="8255"/>
+            <wp:docPr id="1" name="Grafik 1"/>
+            <wp:cNvGraphicFramePr>
+              <a:graphicFrameLocks xmlns:a="http://schemas.openxmlformats.org/drawingml/2006/main" noChangeAspect="1"/>
+            </wp:cNvGraphicFramePr>
+            <a:graphic xmlns:a="http://schemas.openxmlformats.org/drawingml/2006/main">
+              <a:graphicData uri="http://schemas.openxmlformats.org/drawingml/2006/picture">
+                <pic:pic xmlns:pic="http://schemas.openxmlformats.org/drawingml/2006/picture">
+                  <pic:nvPicPr>
+                    <pic:cNvPr id="1" name=""/>
+                    <pic:cNvPicPr/>
+                  </pic:nvPicPr>
+                  <pic:blipFill rotWithShape="1">
+                    <a:blip r:embed="rId9"/>
+                    <a:srcRect l="5759" t="1" r="93" b="605"/>
+                    <a:stretch/>
+                  </pic:blipFill>
+                  <pic:spPr bwMode="auto">
+                    <a:xfrm>
+                      <a:off x="0" y="0"/>
+                      <a:ext cx="6527244" cy="2325742"/>
+                    </a:xfrm>
+                    <a:prstGeom prst="rect">
+                      <a:avLst/>
+                    </a:prstGeom>
+                    <a:ln>
+                      <a:noFill/>
+                    </a:ln>
+                    <a:extLst>
+                      <a:ext uri="{53640926-AAD7-44D8-BBD7-CCE9431645EC}">
+                        <a14:shadowObscured xmlns:a14="http://schemas.microsoft.com/office/drawing/2010/main"/>
+                      </a:ext>
+                    </a:extLst>
+                  </pic:spPr>
+                </pic:pic>
+              </a:graphicData>
+            </a:graphic>
+          </wp:inline>
+        </w:drawing>
+      </w:r>
+      <w:bookmarkEnd w:id="3"/>
     </w:p>
     <w:sectPr>
       <w:pgSz w:w="12240" w:h="15840"/>
@@ -946,7 +1004,7 @@
 </file>
 
 <file path=customXml/itemProps2.xml><?xml version="1.0" encoding="utf-8"?>
-<ds:datastoreItem xmlns:ds="http://schemas.openxmlformats.org/officeDocument/2006/customXml" ds:itemID="{D1DB7B78-835D-4E17-9F2F-07B6F802856B}">
+<ds:datastoreItem xmlns:ds="http://schemas.openxmlformats.org/officeDocument/2006/customXml" ds:itemID="{DFB639B8-0EFD-4F00-9D1E-CACEE90D99BD}">
   <ds:schemaRefs>
     <ds:schemaRef ds:uri="http://schemas.openxmlformats.org/officeDocument/2006/bibliography"/>
   </ds:schemaRefs>

</xml_diff>

<commit_message>
+outlier_removement\hampel_to_findOut_and_remove_outliers.m + outlier index for exper4
</commit_message>
<xml_diff>
--- a/things to be written into thesis.docx
+++ b/things to be written into thesis.docx
@@ -84,9 +84,9 @@
       <w:r>
         <w:t>add_perturbance_at_local_minina_and_reached_global_minima</w:t>
       </w:r>
-      <w:bookmarkStart w:id="0" w:name="OLE_LINK3"/>
+      <w:bookmarkStart w:id="0" w:name="OLE_LINK2"/>
       <w:bookmarkStart w:id="1" w:name="OLE_LINK1"/>
-      <w:bookmarkStart w:id="2" w:name="OLE_LINK2"/>
+      <w:bookmarkStart w:id="2" w:name="OLE_LINK3"/>
       <w:r>
         <w:pict>
           <v:shape id="_x0000_i1025" o:spt="75" type="#_x0000_t75" style="height:242.6pt;width:483.85pt;" filled="f" o:preferrelative="t" stroked="f" coordsize="21600,21600">
@@ -194,8 +194,47 @@
         </w:rPr>
         <w:t xml:space="preserve">Kstest() matlab </w:t>
       </w:r>
+    </w:p>
+    <w:p>
+      <w:pPr>
+        <w:rPr>
+          <w:lang w:val="de-DE"/>
+        </w:rPr>
+      </w:pPr>
+    </w:p>
+    <w:p>
+      <w:pPr>
+        <w:rPr>
+          <w:lang w:val="de-DE"/>
+        </w:rPr>
+      </w:pPr>
+      <w:r>
+        <w:rPr>
+          <w:lang w:val="de-DE"/>
+        </w:rPr>
+        <w:t>Use hampel() in matlan  to find out and remove outlier</w:t>
+      </w:r>
+    </w:p>
+    <w:p>
+      <w:pPr>
+        <w:rPr>
+          <w:lang w:val="de-DE"/>
+        </w:rPr>
+      </w:pPr>
+      <w:r>
+        <w:rPr>
+          <w:lang w:val="de-DE"/>
+        </w:rPr>
+        <w:t xml:space="preserve">Or ekf when time_diff(i) is too big(&gt;0.9), the estimation for i+1 has bigger </w:t>
+      </w:r>
       <w:bookmarkStart w:id="3" w:name="_GoBack"/>
       <w:bookmarkEnd w:id="3"/>
+      <w:r>
+        <w:rPr>
+          <w:lang w:val="de-DE"/>
+        </w:rPr>
+        <w:t>Q and smaller R</w:t>
+      </w:r>
     </w:p>
     <w:sectPr>
       <w:pgSz w:w="12240" w:h="15840"/>
@@ -282,7 +321,7 @@
     <w:lsdException w:qFormat="1" w:unhideWhenUsed="0" w:uiPriority="10" w:semiHidden="0" w:name="Title"/>
     <w:lsdException w:uiPriority="99" w:name="Closing"/>
     <w:lsdException w:uiPriority="99" w:name="Signature"/>
-    <w:lsdException w:uiPriority="1" w:name="Default Paragraph Font"/>
+    <w:lsdException w:qFormat="1" w:uiPriority="1" w:semiHidden="0" w:name="Default Paragraph Font"/>
     <w:lsdException w:uiPriority="99" w:name="Body Text"/>
     <w:lsdException w:uiPriority="99" w:name="Body Text Indent"/>
     <w:lsdException w:uiPriority="99" w:name="List Continue"/>
@@ -320,7 +359,7 @@
     <w:lsdException w:uiPriority="99" w:name="HTML Sample"/>
     <w:lsdException w:uiPriority="99" w:name="HTML Typewriter"/>
     <w:lsdException w:uiPriority="99" w:name="HTML Variable"/>
-    <w:lsdException w:qFormat="1" w:uiPriority="99" w:name="Normal Table"/>
+    <w:lsdException w:qFormat="1" w:uiPriority="99" w:semiHidden="0" w:name="Normal Table"/>
     <w:lsdException w:uiPriority="99" w:name="annotation subject"/>
     <w:lsdException w:uiPriority="99" w:name="Table Simple 1"/>
     <w:lsdException w:uiPriority="99" w:name="Table Simple 2"/>
@@ -483,6 +522,7 @@
   <w:style w:type="character" w:default="1" w:styleId="2">
     <w:name w:val="Default Paragraph Font"/>
     <w:unhideWhenUsed/>
+    <w:qFormat/>
     <w:uiPriority w:val="1"/>
   </w:style>
   <w:style w:type="table" w:default="1" w:styleId="5">

</xml_diff>

<commit_message>
remove the outlier and replace with 0 in the estimation position on 'KF_using_HTerm_data.m'
</commit_message>
<xml_diff>
--- a/things to be written into thesis.docx
+++ b/things to be written into thesis.docx
@@ -84,9 +84,9 @@
       <w:r>
         <w:t>add_perturbance_at_local_minina_and_reached_global_minima</w:t>
       </w:r>
-      <w:bookmarkStart w:id="0" w:name="OLE_LINK2"/>
-      <w:bookmarkStart w:id="1" w:name="OLE_LINK1"/>
-      <w:bookmarkStart w:id="2" w:name="OLE_LINK3"/>
+      <w:bookmarkStart w:id="0" w:name="OLE_LINK3"/>
+      <w:bookmarkStart w:id="1" w:name="OLE_LINK2"/>
+      <w:bookmarkStart w:id="2" w:name="OLE_LINK1"/>
       <w:r>
         <w:pict>
           <v:shape id="_x0000_i1025" o:spt="75" type="#_x0000_t75" style="height:242.6pt;width:483.85pt;" filled="f" o:preferrelative="t" stroked="f" coordsize="21600,21600">
@@ -225,16 +225,42 @@
         <w:rPr>
           <w:lang w:val="de-DE"/>
         </w:rPr>
-        <w:t xml:space="preserve">Or ekf when time_diff(i) is too big(&gt;0.9), the estimation for i+1 has bigger </w:t>
-      </w:r>
+        <w:t>Or ekf when time_diff(i) is too big(&gt;0.9), the estimation for i+1 has bigger Q and smaller R</w:t>
+      </w:r>
+    </w:p>
+    <w:p>
+      <w:pPr>
+        <w:rPr>
+          <w:lang w:val="de-DE"/>
+        </w:rPr>
+      </w:pPr>
+    </w:p>
+    <w:p>
+      <w:pPr>
+        <w:pStyle w:val="2"/>
+        <w:keepNext w:val="0"/>
+        <w:keepLines w:val="0"/>
+        <w:widowControl/>
+        <w:suppressLineNumbers w:val="0"/>
+        <w:rPr>
+          <w:lang w:val="en-US"/>
+        </w:rPr>
+      </w:pPr>
+      <w:r>
+        <w:rPr>
+          <w:lang w:val="en-US"/>
+        </w:rPr>
+        <w:t>Rayleigh distribution</w:t>
+      </w:r>
+    </w:p>
+    <w:p>
+      <w:pPr>
+        <w:rPr>
+          <w:lang w:val="de-DE"/>
+        </w:rPr>
+      </w:pPr>
       <w:bookmarkStart w:id="3" w:name="_GoBack"/>
       <w:bookmarkEnd w:id="3"/>
-      <w:r>
-        <w:rPr>
-          <w:lang w:val="de-DE"/>
-        </w:rPr>
-        <w:t>Q and smaller R</w:t>
-      </w:r>
     </w:p>
     <w:sectPr>
       <w:pgSz w:w="12240" w:h="15840"/>
@@ -519,13 +545,32 @@
       <w:lang w:val="en-US" w:eastAsia="zh-CN" w:bidi="ar-SA"/>
     </w:rPr>
   </w:style>
-  <w:style w:type="character" w:default="1" w:styleId="2">
+  <w:style w:type="paragraph" w:styleId="2">
+    <w:name w:val="heading 1"/>
+    <w:basedOn w:val="1"/>
+    <w:next w:val="1"/>
+    <w:qFormat/>
+    <w:uiPriority w:val="9"/>
+    <w:pPr>
+      <w:spacing w:before="0" w:beforeAutospacing="1" w:after="0" w:afterAutospacing="1"/>
+      <w:jc w:val="left"/>
+    </w:pPr>
+    <w:rPr>
+      <w:rFonts w:hint="eastAsia" w:ascii="SimSun" w:hAnsi="SimSun" w:eastAsia="SimSun" w:cs="SimSun"/>
+      <w:b/>
+      <w:kern w:val="44"/>
+      <w:sz w:val="48"/>
+      <w:szCs w:val="48"/>
+      <w:lang w:val="en-US" w:eastAsia="zh-CN" w:bidi="ar"/>
+    </w:rPr>
+  </w:style>
+  <w:style w:type="character" w:default="1" w:styleId="3">
     <w:name w:val="Default Paragraph Font"/>
     <w:unhideWhenUsed/>
     <w:qFormat/>
     <w:uiPriority w:val="1"/>
   </w:style>
-  <w:style w:type="table" w:default="1" w:styleId="5">
+  <w:style w:type="table" w:default="1" w:styleId="6">
     <w:name w:val="Normal Table"/>
     <w:unhideWhenUsed/>
     <w:qFormat/>
@@ -540,9 +585,9 @@
       </w:tblCellMar>
     </w:tblPr>
   </w:style>
-  <w:style w:type="character" w:styleId="3">
+  <w:style w:type="character" w:styleId="4">
     <w:name w:val="FollowedHyperlink"/>
-    <w:basedOn w:val="2"/>
+    <w:basedOn w:val="3"/>
     <w:unhideWhenUsed/>
     <w:uiPriority w:val="99"/>
     <w:rPr>
@@ -550,9 +595,9 @@
       <w:u w:val="none"/>
     </w:rPr>
   </w:style>
-  <w:style w:type="character" w:styleId="4">
+  <w:style w:type="character" w:styleId="5">
     <w:name w:val="Hyperlink"/>
-    <w:basedOn w:val="2"/>
+    <w:basedOn w:val="3"/>
     <w:unhideWhenUsed/>
     <w:uiPriority w:val="99"/>
     <w:rPr>

</xml_diff>

<commit_message>
updateing KF_using_HTerm_data.m, problem from step 221-225 solved by including 2 meas cases, but problem arise in step 262-265
</commit_message>
<xml_diff>
--- a/things to be written into thesis.docx
+++ b/things to be written into thesis.docx
@@ -85,8 +85,8 @@
         <w:t>add_perturbance_at_local_minina_and_reached_global_minima</w:t>
       </w:r>
       <w:bookmarkStart w:id="0" w:name="OLE_LINK3"/>
-      <w:bookmarkStart w:id="1" w:name="OLE_LINK2"/>
-      <w:bookmarkStart w:id="2" w:name="OLE_LINK1"/>
+      <w:bookmarkStart w:id="1" w:name="OLE_LINK1"/>
+      <w:bookmarkStart w:id="2" w:name="OLE_LINK2"/>
       <w:r>
         <w:pict>
           <v:shape id="_x0000_i1025" o:spt="75" type="#_x0000_t75" style="height:242.6pt;width:483.85pt;" filled="f" o:preferrelative="t" stroked="f" coordsize="21600,21600">
@@ -259,8 +259,144 @@
           <w:lang w:val="de-DE"/>
         </w:rPr>
       </w:pPr>
-      <w:bookmarkStart w:id="3" w:name="_GoBack"/>
+    </w:p>
+    <w:p>
+      <w:r>
+        <w:drawing>
+          <wp:inline distT="0" distB="0" distL="114300" distR="114300">
+            <wp:extent cx="5941060" cy="4181475"/>
+            <wp:effectExtent l="0" t="0" r="2540" b="9525"/>
+            <wp:docPr id="2" name="图片 4"/>
+            <wp:cNvGraphicFramePr>
+              <a:graphicFrameLocks xmlns:a="http://schemas.openxmlformats.org/drawingml/2006/main" noChangeAspect="1"/>
+            </wp:cNvGraphicFramePr>
+            <a:graphic xmlns:a="http://schemas.openxmlformats.org/drawingml/2006/main">
+              <a:graphicData uri="http://schemas.openxmlformats.org/drawingml/2006/picture">
+                <pic:pic xmlns:pic="http://schemas.openxmlformats.org/drawingml/2006/picture">
+                  <pic:nvPicPr>
+                    <pic:cNvPr id="2" name="图片 4"/>
+                    <pic:cNvPicPr>
+                      <a:picLocks noChangeAspect="1"/>
+                    </pic:cNvPicPr>
+                  </pic:nvPicPr>
+                  <pic:blipFill>
+                    <a:blip r:embed="rId8"/>
+                    <a:stretch>
+                      <a:fillRect/>
+                    </a:stretch>
+                  </pic:blipFill>
+                  <pic:spPr>
+                    <a:xfrm>
+                      <a:off x="0" y="0"/>
+                      <a:ext cx="5941060" cy="4181475"/>
+                    </a:xfrm>
+                    <a:prstGeom prst="rect">
+                      <a:avLst/>
+                    </a:prstGeom>
+                    <a:noFill/>
+                    <a:ln w="9525">
+                      <a:noFill/>
+                    </a:ln>
+                  </pic:spPr>
+                </pic:pic>
+              </a:graphicData>
+            </a:graphic>
+          </wp:inline>
+        </w:drawing>
+      </w:r>
+    </w:p>
+    <w:p>
+      <w:pPr>
+        <w:rPr>
+          <w:rFonts w:hint="default"/>
+          <w:lang w:val="de-DE"/>
+        </w:rPr>
+      </w:pPr>
+      <w:r>
+        <w:rPr>
+          <w:rFonts w:hint="default"/>
+          <w:lang w:val="de-DE"/>
+        </w:rPr>
+        <w:t>#valuable measurements before/ after removed outlier meas</w:t>
+      </w:r>
+    </w:p>
+    <w:p>
+      <w:pPr>
+        <w:rPr>
+          <w:rFonts w:hint="default"/>
+          <w:lang w:val="de-DE"/>
+        </w:rPr>
+      </w:pPr>
+      <w:bookmarkStart w:id="3" w:name="OLE_LINK4"/>
+      <w:r>
+        <w:rPr>
+          <w:rFonts w:hint="default"/>
+          <w:lang w:val="de-DE"/>
+        </w:rPr>
+        <w:t>time diff</w:t>
+      </w:r>
       <w:bookmarkEnd w:id="3"/>
+      <w:r>
+        <w:rPr>
+          <w:rFonts w:hint="default"/>
+          <w:lang w:val="de-DE"/>
+        </w:rPr>
+        <w:t xml:space="preserve"> between measurement-sets </w:t>
+      </w:r>
+    </w:p>
+    <w:p>
+      <w:pPr>
+        <w:rPr>
+          <w:rFonts w:hint="default"/>
+          <w:lang w:val="de-DE"/>
+        </w:rPr>
+      </w:pPr>
+      <w:r>
+        <w:rPr>
+          <w:rFonts w:hint="default"/>
+          <w:lang w:val="de-DE"/>
+        </w:rPr>
+        <w:t>In experiment 4</w:t>
+      </w:r>
+    </w:p>
+    <w:p>
+      <w:pPr>
+        <w:rPr>
+          <w:rFonts w:hint="default"/>
+          <w:lang w:val="de-DE"/>
+        </w:rPr>
+      </w:pPr>
+      <w:r>
+        <w:rPr>
+          <w:rFonts w:hint="default"/>
+          <w:lang w:val="de-DE"/>
+        </w:rPr>
+        <w:t>Command in ‘KF_using_HTerm_data.m’ , ‘title('#valuable measurements before removed outlier meas')’</w:t>
+      </w:r>
+    </w:p>
+    <w:p>
+      <w:pPr>
+        <w:rPr>
+          <w:rFonts w:hint="default"/>
+          <w:lang w:val="de-DE"/>
+        </w:rPr>
+      </w:pPr>
+      <w:r>
+        <w:rPr>
+          <w:rFonts w:hint="default"/>
+          <w:lang w:val="de-DE"/>
+        </w:rPr>
+        <w:t>Save in ‘D:\Yitong\GitHub\thesis_indoorLocalization\data-from-experiments\experiment_12.Oct.2017.Hangar\record_of_HTerm\outlier_removement\exper4\</w:t>
+      </w:r>
+      <w:bookmarkStart w:id="4" w:name="_GoBack"/>
+      <w:bookmarkEnd w:id="4"/>
+      <w:r>
+        <w:rPr>
+          <w:rFonts w:hint="default"/>
+          <w:lang w:val="de-DE"/>
+        </w:rPr>
+        <w:t>NumValuable measurements before-after removed outlier measVStime diff.fig’</w:t>
+      </w:r>
     </w:p>
     <w:sectPr>
       <w:pgSz w:w="12240" w:h="15840"/>
@@ -367,7 +503,7 @@
     <w:lsdException w:uiPriority="99" w:name="Body Text Indent 2"/>
     <w:lsdException w:uiPriority="99" w:name="Body Text Indent 3"/>
     <w:lsdException w:uiPriority="99" w:name="Block Text"/>
-    <w:lsdException w:uiPriority="99" w:semiHidden="0" w:name="Hyperlink"/>
+    <w:lsdException w:qFormat="1" w:uiPriority="99" w:semiHidden="0" w:name="Hyperlink"/>
     <w:lsdException w:uiPriority="99" w:semiHidden="0" w:name="FollowedHyperlink"/>
     <w:lsdException w:qFormat="1" w:unhideWhenUsed="0" w:uiPriority="22" w:semiHidden="0" w:name="Strong"/>
     <w:lsdException w:qFormat="1" w:unhideWhenUsed="0" w:uiPriority="20" w:semiHidden="0" w:name="Emphasis"/>
@@ -599,6 +735,7 @@
     <w:name w:val="Hyperlink"/>
     <w:basedOn w:val="3"/>
     <w:unhideWhenUsed/>
+    <w:qFormat/>
     <w:uiPriority w:val="99"/>
     <w:rPr>
       <w:color w:val="006699"/>

</xml_diff>

<commit_message>
mitigation looks ok, add foler 'looks like success' , erklaert in 'things to be written into thesis.docx file', a video recorded the new traj '11111111.mp4'
</commit_message>
<xml_diff>
--- a/things to be written into thesis.docx
+++ b/things to be written into thesis.docx
@@ -84,9 +84,9 @@
       <w:r>
         <w:t>add_perturbance_at_local_minina_and_reached_global_minima</w:t>
       </w:r>
-      <w:bookmarkStart w:id="0" w:name="OLE_LINK3"/>
-      <w:bookmarkStart w:id="1" w:name="OLE_LINK1"/>
-      <w:bookmarkStart w:id="2" w:name="OLE_LINK2"/>
+      <w:bookmarkStart w:id="0" w:name="OLE_LINK2"/>
+      <w:bookmarkStart w:id="1" w:name="OLE_LINK3"/>
+      <w:bookmarkStart w:id="2" w:name="OLE_LINK1"/>
       <w:r>
         <w:pict>
           <v:shape id="_x0000_i1025" o:spt="75" type="#_x0000_t75" style="height:242.6pt;width:483.85pt;" filled="f" o:preferrelative="t" stroked="f" coordsize="21600,21600">
@@ -376,27 +376,621 @@
     </w:p>
     <w:p>
       <w:pPr>
-        <w:rPr>
-          <w:rFonts w:hint="default"/>
-          <w:lang w:val="de-DE"/>
-        </w:rPr>
-      </w:pPr>
-      <w:r>
-        <w:rPr>
-          <w:rFonts w:hint="default"/>
-          <w:lang w:val="de-DE"/>
-        </w:rPr>
-        <w:t>Save in ‘D:\Yitong\GitHub\thesis_indoorLocalization\data-from-experiments\experiment_12.Oct.2017.Hangar\record_of_HTerm\outlier_removement\exper4\</w:t>
+        <w:pBdr>
+          <w:bottom w:val="single" w:color="auto" w:sz="4" w:space="0"/>
+        </w:pBdr>
+        <w:rPr>
+          <w:rFonts w:hint="default"/>
+          <w:lang w:val="de-DE"/>
+        </w:rPr>
+      </w:pPr>
+      <w:r>
+        <w:rPr>
+          <w:rFonts w:hint="default"/>
+          <w:lang w:val="de-DE"/>
+        </w:rPr>
+        <w:t>Save in ‘D:\Yitong\GitHub\thesis_indoorLocalization\data-from-experiments\experiment_12.Oct.2017.Hangar\record_of_HTerm\outlier_removement\exper4\NumValuable measurements before-after removed outlier measVStime diff.fig’</w:t>
+      </w:r>
+    </w:p>
+    <w:p>
+      <w:pPr>
+        <w:pBdr>
+          <w:bottom w:val="single" w:color="auto" w:sz="4" w:space="0"/>
+        </w:pBdr>
+        <w:rPr>
+          <w:rFonts w:hint="default"/>
+          <w:lang w:val="de-DE"/>
+        </w:rPr>
+      </w:pPr>
+    </w:p>
+    <w:p>
+      <w:pPr>
+        <w:pBdr>
+          <w:bottom w:val="single" w:color="auto" w:sz="4" w:space="0"/>
+        </w:pBdr>
+        <w:rPr>
+          <w:rFonts w:hint="default"/>
+          <w:lang w:val="de-DE"/>
+        </w:rPr>
+      </w:pPr>
+    </w:p>
+    <w:p>
+      <w:pPr>
+        <w:rPr>
+          <w:rFonts w:hint="default"/>
+          <w:lang w:val="de-DE"/>
+        </w:rPr>
+      </w:pPr>
+    </w:p>
+    <w:p>
+      <w:pPr>
+        <w:rPr>
+          <w:rFonts w:hint="default"/>
+          <w:lang w:val="de-DE"/>
+        </w:rPr>
+      </w:pPr>
+      <w:r>
+        <w:rPr>
+          <w:rFonts w:hint="default"/>
+          <w:lang w:val="de-DE"/>
+        </w:rPr>
+        <w:t>Mitigation</w:t>
+      </w:r>
+    </w:p>
+    <w:p>
+      <w:pPr>
+        <w:rPr>
+          <w:rFonts w:hint="default"/>
+          <w:lang w:val="de-DE"/>
+        </w:rPr>
+      </w:pPr>
+      <w:r>
+        <w:rPr>
+          <w:rFonts w:hint="default"/>
+          <w:lang w:val="de-DE"/>
+        </w:rPr>
+        <w:t>Abstract:</w:t>
+      </w:r>
+    </w:p>
+    <w:p>
+      <w:pPr>
+        <w:rPr>
+          <w:rFonts w:hint="default"/>
+          <w:lang w:val="de-DE"/>
+        </w:rPr>
+      </w:pPr>
+      <w:r>
+        <w:rPr>
+          <w:rFonts w:hint="default"/>
+          <w:lang w:val="de-DE"/>
+        </w:rPr>
+        <w:t>Apply EKF usin original meas data, save the residual each step , according to std(residual)-mad(residual), find out the index with big value, treat them as protential bad meas set. Look into this set and look for the residual distribution of this set (5 residual value for 5 meas each set), find out the one far away from the mean(or center), tread this meas value as bad meas, and remove this one from this set. Apply the rest meas to the EKF again.</w:t>
+      </w:r>
+    </w:p>
+    <w:p>
+      <w:pPr>
+        <w:rPr>
+          <w:rFonts w:hint="default"/>
+          <w:lang w:val="de-DE"/>
+        </w:rPr>
+      </w:pPr>
+      <w:r>
+        <w:rPr>
+          <w:rFonts w:hint="default"/>
+          <w:lang w:val="de-DE"/>
+        </w:rPr>
+        <w:t>&lt;&lt;&lt;&lt;&lt;</w:t>
+      </w:r>
+    </w:p>
+    <w:p>
+      <w:pPr>
+        <w:rPr>
+          <w:rFonts w:hint="default"/>
+          <w:lang w:val="de-DE"/>
+        </w:rPr>
+      </w:pPr>
+      <w:r>
+        <w:rPr>
+          <w:rFonts w:hint="default"/>
+          <w:lang w:val="de-DE"/>
+        </w:rPr>
+        <w:t>Fig file(D:\Yitong\GitHub\thesis_indoorLocalization\data-from-experiments\experiment_12.Oct.2017.Hangar\record_of_HTerm\outlier_removement\exper4\looks like success)</w:t>
+      </w:r>
+    </w:p>
+    <w:p>
+      <w:pPr>
+        <w:rPr>
+          <w:rFonts w:hint="default"/>
+          <w:lang w:val="de-DE"/>
+        </w:rPr>
+      </w:pPr>
+      <w:r>
+        <w:rPr>
+          <w:rFonts w:hint="default"/>
+          <w:lang w:val="de-DE"/>
+        </w:rPr>
+        <w:t>.m file (D:\Yitong\GitHub\thesis_indoorLocalization\data-from-experiments\experiment_12.Oct.2017.Hangar\record_of_HTerm\KF_using_HTerm_data.m)</w:t>
+      </w:r>
+    </w:p>
+    <w:p>
+      <w:pPr>
+        <w:rPr>
+          <w:rFonts w:hint="default"/>
+          <w:lang w:val="de-DE"/>
+        </w:rPr>
+      </w:pPr>
+      <w:r>
+        <w:rPr>
+          <w:rFonts w:hint="default"/>
+          <w:lang w:val="de-DE"/>
+        </w:rPr>
+        <w:t>&lt;&lt;&lt;&lt;&lt;&lt;&lt;</w:t>
       </w:r>
       <w:bookmarkStart w:id="4" w:name="_GoBack"/>
       <w:bookmarkEnd w:id="4"/>
-      <w:r>
-        <w:rPr>
-          <w:rFonts w:hint="default"/>
-          <w:lang w:val="de-DE"/>
-        </w:rPr>
-        <w:t>NumValuable measurements before-after removed outlier measVStime diff.fig’</w:t>
-      </w:r>
+    </w:p>
+    <w:p>
+      <w:pPr>
+        <w:rPr>
+          <w:rFonts w:hint="default"/>
+          <w:lang w:val="de-DE"/>
+        </w:rPr>
+      </w:pPr>
+      <w:r>
+        <w:rPr>
+          <w:rFonts w:hint="default"/>
+          <w:lang w:val="de-DE"/>
+        </w:rPr>
+        <w:t>Before</w:t>
+      </w:r>
+    </w:p>
+    <w:p>
+      <w:r>
+        <w:drawing>
+          <wp:inline distT="0" distB="0" distL="114300" distR="114300">
+            <wp:extent cx="5936615" cy="4563745"/>
+            <wp:effectExtent l="0" t="0" r="6985" b="8255"/>
+            <wp:docPr id="3" name="图片 4"/>
+            <wp:cNvGraphicFramePr>
+              <a:graphicFrameLocks xmlns:a="http://schemas.openxmlformats.org/drawingml/2006/main" noChangeAspect="1"/>
+            </wp:cNvGraphicFramePr>
+            <a:graphic xmlns:a="http://schemas.openxmlformats.org/drawingml/2006/main">
+              <a:graphicData uri="http://schemas.openxmlformats.org/drawingml/2006/picture">
+                <pic:pic xmlns:pic="http://schemas.openxmlformats.org/drawingml/2006/picture">
+                  <pic:nvPicPr>
+                    <pic:cNvPr id="3" name="图片 4"/>
+                    <pic:cNvPicPr>
+                      <a:picLocks noChangeAspect="1"/>
+                    </pic:cNvPicPr>
+                  </pic:nvPicPr>
+                  <pic:blipFill>
+                    <a:blip r:embed="rId9"/>
+                    <a:stretch>
+                      <a:fillRect/>
+                    </a:stretch>
+                  </pic:blipFill>
+                  <pic:spPr>
+                    <a:xfrm>
+                      <a:off x="0" y="0"/>
+                      <a:ext cx="5936615" cy="4563745"/>
+                    </a:xfrm>
+                    <a:prstGeom prst="rect">
+                      <a:avLst/>
+                    </a:prstGeom>
+                    <a:noFill/>
+                    <a:ln w="9525">
+                      <a:noFill/>
+                    </a:ln>
+                  </pic:spPr>
+                </pic:pic>
+              </a:graphicData>
+            </a:graphic>
+          </wp:inline>
+        </w:drawing>
+      </w:r>
+    </w:p>
+    <w:p>
+      <w:pPr>
+        <w:rPr>
+          <w:rFonts w:hint="default"/>
+          <w:lang w:val="de-DE"/>
+        </w:rPr>
+      </w:pPr>
+      <w:r>
+        <w:rPr>
+          <w:rFonts w:hint="default"/>
+          <w:lang w:val="de-DE"/>
+        </w:rPr>
+        <w:t>Std-Mad threshold 0.25(the 255-index is excluded because there are only 3 meas, the last one is not included because there are only 2 meas)</w:t>
+      </w:r>
+    </w:p>
+    <w:p>
+      <w:r>
+        <w:rPr>
+          <w:sz w:val="22"/>
+        </w:rPr>
+        <mc:AlternateContent>
+          <mc:Choice Requires="wps">
+            <w:drawing>
+              <wp:anchor distT="0" distB="0" distL="114300" distR="114300" simplePos="0" relativeHeight="251661312" behindDoc="0" locked="0" layoutInCell="1" allowOverlap="1">
+                <wp:simplePos x="0" y="0"/>
+                <wp:positionH relativeFrom="column">
+                  <wp:posOffset>2098040</wp:posOffset>
+                </wp:positionH>
+                <wp:positionV relativeFrom="paragraph">
+                  <wp:posOffset>2426335</wp:posOffset>
+                </wp:positionV>
+                <wp:extent cx="220345" cy="231140"/>
+                <wp:effectExtent l="6350" t="6350" r="20955" b="10160"/>
+                <wp:wrapNone/>
+                <wp:docPr id="10" name="椭圆 10"/>
+                <wp:cNvGraphicFramePr/>
+                <a:graphic xmlns:a="http://schemas.openxmlformats.org/drawingml/2006/main">
+                  <a:graphicData uri="http://schemas.microsoft.com/office/word/2010/wordprocessingShape">
+                    <wps:wsp>
+                      <wps:cNvSpPr/>
+                      <wps:spPr>
+                        <a:xfrm>
+                          <a:off x="0" y="0"/>
+                          <a:ext cx="220345" cy="231140"/>
+                        </a:xfrm>
+                        <a:prstGeom prst="ellipse">
+                          <a:avLst/>
+                        </a:prstGeom>
+                        <a:noFill/>
+                      </wps:spPr>
+                      <wps:style>
+                        <a:lnRef idx="2">
+                          <a:schemeClr val="accent6"/>
+                        </a:lnRef>
+                        <a:fillRef idx="1">
+                          <a:schemeClr val="lt1"/>
+                        </a:fillRef>
+                        <a:effectRef idx="0">
+                          <a:schemeClr val="accent6"/>
+                        </a:effectRef>
+                        <a:fontRef idx="minor">
+                          <a:schemeClr val="dk1"/>
+                        </a:fontRef>
+                      </wps:style>
+                      <wps:bodyPr rot="0" spcFirstLastPara="0" vertOverflow="overflow" horzOverflow="overflow" vert="horz" wrap="square" lIns="91440" tIns="45720" rIns="91440" bIns="45720" numCol="1" spcCol="0" rtlCol="0" fromWordArt="0" anchor="ctr" anchorCtr="0" forceAA="0" compatLnSpc="1">
+                        <a:noAutofit/>
+                      </wps:bodyPr>
+                    </wps:wsp>
+                  </a:graphicData>
+                </a:graphic>
+              </wp:anchor>
+            </w:drawing>
+          </mc:Choice>
+          <mc:Fallback>
+            <w:pict>
+              <v:shape id="_x0000_s1026" o:spid="_x0000_s1026" o:spt="3" type="#_x0000_t3" style="position:absolute;left:0pt;margin-left:165.2pt;margin-top:191.05pt;height:18.2pt;width:17.35pt;z-index:251661312;v-text-anchor:middle;mso-width-relative:page;mso-height-relative:page;" filled="f" stroked="t" coordsize="21600,21600" o:gfxdata="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">
+                <v:fill on="f" focussize="0,0"/>
+                <v:stroke weight="1pt" color="#70AD47 [3209]" miterlimit="8" joinstyle="miter"/>
+                <v:imagedata o:title=""/>
+                <o:lock v:ext="edit" aspectratio="f"/>
+              </v:shape>
+            </w:pict>
+          </mc:Fallback>
+        </mc:AlternateContent>
+      </w:r>
+      <w:r>
+        <w:drawing>
+          <wp:inline distT="0" distB="0" distL="114300" distR="114300">
+            <wp:extent cx="5936615" cy="4563745"/>
+            <wp:effectExtent l="0" t="0" r="6985" b="8255"/>
+            <wp:docPr id="4" name="图片 5"/>
+            <wp:cNvGraphicFramePr>
+              <a:graphicFrameLocks xmlns:a="http://schemas.openxmlformats.org/drawingml/2006/main" noChangeAspect="1"/>
+            </wp:cNvGraphicFramePr>
+            <a:graphic xmlns:a="http://schemas.openxmlformats.org/drawingml/2006/main">
+              <a:graphicData uri="http://schemas.openxmlformats.org/drawingml/2006/picture">
+                <pic:pic xmlns:pic="http://schemas.openxmlformats.org/drawingml/2006/picture">
+                  <pic:nvPicPr>
+                    <pic:cNvPr id="4" name="图片 5"/>
+                    <pic:cNvPicPr>
+                      <a:picLocks noChangeAspect="1"/>
+                    </pic:cNvPicPr>
+                  </pic:nvPicPr>
+                  <pic:blipFill>
+                    <a:blip r:embed="rId10"/>
+                    <a:stretch>
+                      <a:fillRect/>
+                    </a:stretch>
+                  </pic:blipFill>
+                  <pic:spPr>
+                    <a:xfrm>
+                      <a:off x="0" y="0"/>
+                      <a:ext cx="5936615" cy="4563745"/>
+                    </a:xfrm>
+                    <a:prstGeom prst="rect">
+                      <a:avLst/>
+                    </a:prstGeom>
+                    <a:noFill/>
+                    <a:ln w="9525">
+                      <a:noFill/>
+                    </a:ln>
+                  </pic:spPr>
+                </pic:pic>
+              </a:graphicData>
+            </a:graphic>
+          </wp:inline>
+        </w:drawing>
+      </w:r>
+      <w:r>
+        <w:rPr>
+          <w:sz w:val="22"/>
+        </w:rPr>
+        <mc:AlternateContent>
+          <mc:Choice Requires="wps">
+            <w:drawing>
+              <wp:anchor distT="0" distB="0" distL="114300" distR="114300" simplePos="0" relativeHeight="251659264" behindDoc="0" locked="0" layoutInCell="1" allowOverlap="1">
+                <wp:simplePos x="0" y="0"/>
+                <wp:positionH relativeFrom="column">
+                  <wp:posOffset>2082800</wp:posOffset>
+                </wp:positionH>
+                <wp:positionV relativeFrom="paragraph">
+                  <wp:posOffset>2820670</wp:posOffset>
+                </wp:positionV>
+                <wp:extent cx="220345" cy="231140"/>
+                <wp:effectExtent l="6350" t="6350" r="20955" b="10160"/>
+                <wp:wrapNone/>
+                <wp:docPr id="9" name="椭圆 9"/>
+                <wp:cNvGraphicFramePr/>
+                <a:graphic xmlns:a="http://schemas.openxmlformats.org/drawingml/2006/main">
+                  <a:graphicData uri="http://schemas.microsoft.com/office/word/2010/wordprocessingShape">
+                    <wps:wsp>
+                      <wps:cNvSpPr/>
+                      <wps:spPr>
+                        <a:xfrm>
+                          <a:off x="3022600" y="3724910"/>
+                          <a:ext cx="220345" cy="231140"/>
+                        </a:xfrm>
+                        <a:prstGeom prst="ellipse">
+                          <a:avLst/>
+                        </a:prstGeom>
+                        <a:noFill/>
+                        <a:extLst>
+                          <a:ext uri="{909E8E84-426E-40DD-AFC4-6F175D3DCCD1}">
+                            <a14:hiddenFill xmlns:a14="http://schemas.microsoft.com/office/drawing/2010/main">
+                              <a:solidFill>
+                                <a:schemeClr val="lt1"/>
+                              </a:solidFill>
+                            </a14:hiddenFill>
+                          </a:ext>
+                        </a:extLst>
+                      </wps:spPr>
+                      <wps:style>
+                        <a:lnRef idx="2">
+                          <a:schemeClr val="accent6"/>
+                        </a:lnRef>
+                        <a:fillRef idx="1">
+                          <a:schemeClr val="lt1"/>
+                        </a:fillRef>
+                        <a:effectRef idx="0">
+                          <a:schemeClr val="accent6"/>
+                        </a:effectRef>
+                        <a:fontRef idx="minor">
+                          <a:schemeClr val="dk1"/>
+                        </a:fontRef>
+                      </wps:style>
+                      <wps:bodyPr rot="0" spcFirstLastPara="0" vertOverflow="overflow" horzOverflow="overflow" vert="horz" wrap="square" lIns="91440" tIns="45720" rIns="91440" bIns="45720" numCol="1" spcCol="0" rtlCol="0" fromWordArt="0" anchor="ctr" anchorCtr="0" forceAA="0" compatLnSpc="1">
+                        <a:noAutofit/>
+                      </wps:bodyPr>
+                    </wps:wsp>
+                  </a:graphicData>
+                </a:graphic>
+              </wp:anchor>
+            </w:drawing>
+          </mc:Choice>
+          <mc:Fallback>
+            <w:pict>
+              <v:shape id="_x0000_s1026" o:spid="_x0000_s1026" o:spt="3" type="#_x0000_t3" style="position:absolute;left:0pt;margin-left:164pt;margin-top:222.1pt;height:18.2pt;width:17.35pt;z-index:251659264;v-text-anchor:middle;mso-width-relative:page;mso-height-relative:page;" filled="f" stroked="t" coordsize="21600,21600" o:gfxdata="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">
+                <v:fill on="f" focussize="0,0"/>
+                <v:stroke weight="1pt" color="#70AD47 [3209]" miterlimit="8" joinstyle="miter"/>
+                <v:imagedata o:title=""/>
+                <o:lock v:ext="edit" aspectratio="f"/>
+              </v:shape>
+            </w:pict>
+          </mc:Fallback>
+        </mc:AlternateContent>
+      </w:r>
+      <w:r>
+        <w:rPr>
+          <w:sz w:val="22"/>
+        </w:rPr>
+        <mc:AlternateContent>
+          <mc:Choice Requires="wps">
+            <w:drawing>
+              <wp:anchor distT="0" distB="0" distL="114300" distR="114300" simplePos="0" relativeHeight="251658240" behindDoc="0" locked="0" layoutInCell="1" allowOverlap="1">
+                <wp:simplePos x="0" y="0"/>
+                <wp:positionH relativeFrom="column">
+                  <wp:posOffset>2098040</wp:posOffset>
+                </wp:positionH>
+                <wp:positionV relativeFrom="paragraph">
+                  <wp:posOffset>3083560</wp:posOffset>
+                </wp:positionV>
+                <wp:extent cx="220980" cy="220980"/>
+                <wp:effectExtent l="6350" t="6350" r="20320" b="20320"/>
+                <wp:wrapNone/>
+                <wp:docPr id="7" name="椭圆 7"/>
+                <wp:cNvGraphicFramePr/>
+                <a:graphic xmlns:a="http://schemas.openxmlformats.org/drawingml/2006/main">
+                  <a:graphicData uri="http://schemas.microsoft.com/office/word/2010/wordprocessingShape">
+                    <wps:wsp>
+                      <wps:cNvSpPr/>
+                      <wps:spPr>
+                        <a:xfrm>
+                          <a:off x="3012440" y="3997960"/>
+                          <a:ext cx="220980" cy="220980"/>
+                        </a:xfrm>
+                        <a:prstGeom prst="ellipse">
+                          <a:avLst/>
+                        </a:prstGeom>
+                        <a:noFill/>
+                        <a:extLst>
+                          <a:ext uri="{909E8E84-426E-40DD-AFC4-6F175D3DCCD1}">
+                            <a14:hiddenFill xmlns:a14="http://schemas.microsoft.com/office/drawing/2010/main">
+                              <a:solidFill>
+                                <a:schemeClr val="lt1"/>
+                              </a:solidFill>
+                            </a14:hiddenFill>
+                          </a:ext>
+                        </a:extLst>
+                      </wps:spPr>
+                      <wps:style>
+                        <a:lnRef idx="2">
+                          <a:schemeClr val="accent1"/>
+                        </a:lnRef>
+                        <a:fillRef idx="1">
+                          <a:schemeClr val="lt1"/>
+                        </a:fillRef>
+                        <a:effectRef idx="0">
+                          <a:schemeClr val="accent1"/>
+                        </a:effectRef>
+                        <a:fontRef idx="minor">
+                          <a:schemeClr val="dk1"/>
+                        </a:fontRef>
+                      </wps:style>
+                      <wps:bodyPr rot="0" spcFirstLastPara="0" vertOverflow="overflow" horzOverflow="overflow" vert="horz" wrap="square" lIns="91440" tIns="45720" rIns="91440" bIns="45720" numCol="1" spcCol="0" rtlCol="0" fromWordArt="0" anchor="ctr" anchorCtr="0" forceAA="0" compatLnSpc="1">
+                        <a:noAutofit/>
+                      </wps:bodyPr>
+                    </wps:wsp>
+                  </a:graphicData>
+                </a:graphic>
+              </wp:anchor>
+            </w:drawing>
+          </mc:Choice>
+          <mc:Fallback>
+            <w:pict>
+              <v:shape id="_x0000_s1026" o:spid="_x0000_s1026" o:spt="3" type="#_x0000_t3" style="position:absolute;left:0pt;margin-left:165.2pt;margin-top:242.8pt;height:17.4pt;width:17.4pt;z-index:251658240;v-text-anchor:middle;mso-width-relative:page;mso-height-relative:page;" filled="f" stroked="t" coordsize="21600,21600" o:gfxdata="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">
+                <v:fill on="f" focussize="0,0"/>
+                <v:stroke weight="1pt" color="#5B9BD5 [3204]" miterlimit="8" joinstyle="miter"/>
+                <v:imagedata o:title=""/>
+                <o:lock v:ext="edit" aspectratio="f"/>
+              </v:shape>
+            </w:pict>
+          </mc:Fallback>
+        </mc:AlternateContent>
+      </w:r>
+    </w:p>
+    <w:p/>
+    <w:p>
+      <w:pPr>
+        <w:rPr>
+          <w:lang w:val="de-DE"/>
+        </w:rPr>
+      </w:pPr>
+      <w:r>
+        <w:rPr>
+          <w:lang w:val="de-DE"/>
+        </w:rPr>
+        <w:t>After</w:t>
+      </w:r>
+    </w:p>
+    <w:p>
+      <w:r>
+        <w:drawing>
+          <wp:inline distT="0" distB="0" distL="114300" distR="114300">
+            <wp:extent cx="5936615" cy="4563745"/>
+            <wp:effectExtent l="0" t="0" r="6985" b="8255"/>
+            <wp:docPr id="5" name="图片 6"/>
+            <wp:cNvGraphicFramePr>
+              <a:graphicFrameLocks xmlns:a="http://schemas.openxmlformats.org/drawingml/2006/main" noChangeAspect="1"/>
+            </wp:cNvGraphicFramePr>
+            <a:graphic xmlns:a="http://schemas.openxmlformats.org/drawingml/2006/main">
+              <a:graphicData uri="http://schemas.openxmlformats.org/drawingml/2006/picture">
+                <pic:pic xmlns:pic="http://schemas.openxmlformats.org/drawingml/2006/picture">
+                  <pic:nvPicPr>
+                    <pic:cNvPr id="5" name="图片 6"/>
+                    <pic:cNvPicPr>
+                      <a:picLocks noChangeAspect="1"/>
+                    </pic:cNvPicPr>
+                  </pic:nvPicPr>
+                  <pic:blipFill>
+                    <a:blip r:embed="rId11"/>
+                    <a:stretch>
+                      <a:fillRect/>
+                    </a:stretch>
+                  </pic:blipFill>
+                  <pic:spPr>
+                    <a:xfrm>
+                      <a:off x="0" y="0"/>
+                      <a:ext cx="5936615" cy="4563745"/>
+                    </a:xfrm>
+                    <a:prstGeom prst="rect">
+                      <a:avLst/>
+                    </a:prstGeom>
+                    <a:noFill/>
+                    <a:ln w="9525">
+                      <a:noFill/>
+                    </a:ln>
+                  </pic:spPr>
+                </pic:pic>
+              </a:graphicData>
+            </a:graphic>
+          </wp:inline>
+        </w:drawing>
+      </w:r>
+    </w:p>
+    <w:p>
+      <w:pPr>
+        <w:rPr>
+          <w:rFonts w:hint="default"/>
+          <w:lang w:val="de-DE"/>
+        </w:rPr>
+      </w:pPr>
+      <w:r>
+        <w:drawing>
+          <wp:inline distT="0" distB="0" distL="114300" distR="114300">
+            <wp:extent cx="5936615" cy="4563745"/>
+            <wp:effectExtent l="0" t="0" r="6985" b="8255"/>
+            <wp:docPr id="6" name="图片 7"/>
+            <wp:cNvGraphicFramePr>
+              <a:graphicFrameLocks xmlns:a="http://schemas.openxmlformats.org/drawingml/2006/main" noChangeAspect="1"/>
+            </wp:cNvGraphicFramePr>
+            <a:graphic xmlns:a="http://schemas.openxmlformats.org/drawingml/2006/main">
+              <a:graphicData uri="http://schemas.openxmlformats.org/drawingml/2006/picture">
+                <pic:pic xmlns:pic="http://schemas.openxmlformats.org/drawingml/2006/picture">
+                  <pic:nvPicPr>
+                    <pic:cNvPr id="6" name="图片 7"/>
+                    <pic:cNvPicPr>
+                      <a:picLocks noChangeAspect="1"/>
+                    </pic:cNvPicPr>
+                  </pic:nvPicPr>
+                  <pic:blipFill>
+                    <a:blip r:embed="rId12"/>
+                    <a:stretch>
+                      <a:fillRect/>
+                    </a:stretch>
+                  </pic:blipFill>
+                  <pic:spPr>
+                    <a:xfrm>
+                      <a:off x="0" y="0"/>
+                      <a:ext cx="5936615" cy="4563745"/>
+                    </a:xfrm>
+                    <a:prstGeom prst="rect">
+                      <a:avLst/>
+                    </a:prstGeom>
+                    <a:noFill/>
+                    <a:ln w="9525">
+                      <a:noFill/>
+                    </a:ln>
+                  </pic:spPr>
+                </pic:pic>
+              </a:graphicData>
+            </a:graphic>
+          </wp:inline>
+        </w:drawing>
+      </w:r>
+    </w:p>
+    <w:p>
+      <w:pPr>
+        <w:rPr>
+          <w:rFonts w:hint="default"/>
+          <w:lang w:val="de-DE"/>
+        </w:rPr>
+      </w:pPr>
     </w:p>
     <w:sectPr>
       <w:pgSz w:w="12240" w:h="15840"/>
@@ -1005,6 +1599,9 @@
   <customSectProps>
     <customSectPr/>
   </customSectProps>
+  <customShpExts>
+    <customShpInfo spid="_x0000_s1026" textRotate="1"/>
+  </customShpExts>
 </s:customData>
 </file>
 

</xml_diff>

<commit_message>
cali_free_lsqnonlin_DistData_12octHangar_fullDataGroupSeperated.m worksby adding min(dist_between_tag); cali_free_lsqnonlin_DistData_12octHangar_fullData_pointByPoint.m not finished;+ self_calibration_localization\results\full data
</commit_message>
<xml_diff>
--- a/things to be written into thesis.docx
+++ b/things to be written into thesis.docx
@@ -526,8 +526,6 @@
         </w:rPr>
         <w:t>&lt;&lt;&lt;&lt;&lt;&lt;&lt;</w:t>
       </w:r>
-      <w:bookmarkStart w:id="4" w:name="_GoBack"/>
-      <w:bookmarkEnd w:id="4"/>
     </w:p>
     <w:p>
       <w:pPr>
@@ -750,15 +748,6 @@
                           <a:avLst/>
                         </a:prstGeom>
                         <a:noFill/>
-                        <a:extLst>
-                          <a:ext uri="{909E8E84-426E-40DD-AFC4-6F175D3DCCD1}">
-                            <a14:hiddenFill xmlns:a14="http://schemas.microsoft.com/office/drawing/2010/main">
-                              <a:solidFill>
-                                <a:schemeClr val="lt1"/>
-                              </a:solidFill>
-                            </a14:hiddenFill>
-                          </a:ext>
-                        </a:extLst>
                       </wps:spPr>
                       <wps:style>
                         <a:lnRef idx="2">
@@ -785,7 +774,7 @@
           </mc:Choice>
           <mc:Fallback>
             <w:pict>
-              <v:shape id="_x0000_s1026" o:spid="_x0000_s1026" o:spt="3" type="#_x0000_t3" style="position:absolute;left:0pt;margin-left:164pt;margin-top:222.1pt;height:18.2pt;width:17.35pt;z-index:251659264;v-text-anchor:middle;mso-width-relative:page;mso-height-relative:page;" filled="f" stroked="t" coordsize="21600,21600" o:gfxdata="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">
+              <v:shape id="_x0000_s1026" o:spid="_x0000_s1026" o:spt="3" type="#_x0000_t3" style="position:absolute;left:0pt;margin-left:164pt;margin-top:222.1pt;height:18.2pt;width:17.35pt;z-index:251659264;v-text-anchor:middle;mso-width-relative:page;mso-height-relative:page;" filled="f" stroked="t" coordsize="21600,21600" o:gfxdata="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">
                 <v:fill on="f" focussize="0,0"/>
                 <v:stroke weight="1pt" color="#70AD47 [3209]" miterlimit="8" joinstyle="miter"/>
                 <v:imagedata o:title=""/>
@@ -828,15 +817,6 @@
                           <a:avLst/>
                         </a:prstGeom>
                         <a:noFill/>
-                        <a:extLst>
-                          <a:ext uri="{909E8E84-426E-40DD-AFC4-6F175D3DCCD1}">
-                            <a14:hiddenFill xmlns:a14="http://schemas.microsoft.com/office/drawing/2010/main">
-                              <a:solidFill>
-                                <a:schemeClr val="lt1"/>
-                              </a:solidFill>
-                            </a14:hiddenFill>
-                          </a:ext>
-                        </a:extLst>
                       </wps:spPr>
                       <wps:style>
                         <a:lnRef idx="2">
@@ -863,7 +843,7 @@
           </mc:Choice>
           <mc:Fallback>
             <w:pict>
-              <v:shape id="_x0000_s1026" o:spid="_x0000_s1026" o:spt="3" type="#_x0000_t3" style="position:absolute;left:0pt;margin-left:165.2pt;margin-top:242.8pt;height:17.4pt;width:17.4pt;z-index:251658240;v-text-anchor:middle;mso-width-relative:page;mso-height-relative:page;" filled="f" stroked="t" coordsize="21600,21600" o:gfxdata="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">
+              <v:shape id="_x0000_s1026" o:spid="_x0000_s1026" o:spt="3" type="#_x0000_t3" style="position:absolute;left:0pt;margin-left:165.2pt;margin-top:242.8pt;height:17.4pt;width:17.4pt;z-index:251658240;v-text-anchor:middle;mso-width-relative:page;mso-height-relative:page;" filled="f" stroked="t" coordsize="21600,21600" o:gfxdata="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">
                 <v:fill on="f" focussize="0,0"/>
                 <v:stroke weight="1pt" color="#5B9BD5 [3204]" miterlimit="8" joinstyle="miter"/>
                 <v:imagedata o:title=""/>
@@ -941,6 +921,21 @@
         </w:rPr>
       </w:pPr>
       <w:r>
+        <w:rPr>
+          <w:rFonts w:hint="default"/>
+          <w:lang w:val="de-DE"/>
+        </w:rPr>
+        <w:t>Result when all data are counted, including the meas set with NaN  (dist betwwen tag are not consider)</w:t>
+      </w:r>
+    </w:p>
+    <w:p>
+      <w:pPr>
+        <w:rPr>
+          <w:rFonts w:hint="default"/>
+          <w:lang w:val="de-DE"/>
+        </w:rPr>
+      </w:pPr>
+      <w:r>
         <w:drawing>
           <wp:inline distT="0" distB="0" distL="114300" distR="114300">
             <wp:extent cx="5936615" cy="4563745"/>
@@ -991,6 +986,471 @@
           <w:lang w:val="de-DE"/>
         </w:rPr>
       </w:pPr>
+    </w:p>
+    <w:p>
+      <w:pPr>
+        <w:rPr>
+          <w:rFonts w:hint="default"/>
+          <w:lang w:val="de-DE"/>
+        </w:rPr>
+      </w:pPr>
+    </w:p>
+    <w:p>
+      <w:pPr>
+        <w:pBdr>
+          <w:bottom w:val="single" w:color="auto" w:sz="4" w:space="0"/>
+        </w:pBdr>
+        <w:rPr>
+          <w:rFonts w:hint="default"/>
+          <w:lang w:val="de-DE"/>
+        </w:rPr>
+      </w:pPr>
+    </w:p>
+    <w:p>
+      <w:pPr>
+        <w:rPr>
+          <w:rFonts w:hint="default"/>
+          <w:lang w:val="de-DE"/>
+        </w:rPr>
+      </w:pPr>
+      <w:r>
+        <w:rPr>
+          <w:rFonts w:hint="default"/>
+          <w:lang w:val="de-DE"/>
+        </w:rPr>
+        <w:t>Self calibration</w:t>
+      </w:r>
+    </w:p>
+    <w:p>
+      <w:pPr>
+        <w:rPr>
+          <w:rFonts w:hint="default"/>
+          <w:lang w:val="de-DE"/>
+        </w:rPr>
+      </w:pPr>
+      <w:r>
+        <w:rPr>
+          <w:rFonts w:hint="default"/>
+          <w:lang w:val="de-DE"/>
+        </w:rPr>
+        <w:t>Result are located ’D:\Yitong\GitHub\thesis_indoorLocalization\data-from-experiments\experiment_12.Oct.2017.Hangar\record_of_HTerm\self_calibration_localization\results\full data’</w:t>
+      </w:r>
+    </w:p>
+    <w:p>
+      <w:pPr>
+        <w:rPr>
+          <w:rFonts w:hint="default"/>
+          <w:lang w:val="de-DE"/>
+        </w:rPr>
+      </w:pPr>
+    </w:p>
+    <w:p>
+      <w:pPr>
+        <w:rPr>
+          <w:rFonts w:hint="default"/>
+          <w:lang w:val="de-DE"/>
+        </w:rPr>
+      </w:pPr>
+    </w:p>
+    <w:p>
+      <w:pPr>
+        <w:rPr>
+          <w:rFonts w:hint="default"/>
+          <w:lang w:val="de-DE"/>
+        </w:rPr>
+      </w:pPr>
+      <w:r>
+        <w:rPr>
+          <w:rFonts w:hint="default"/>
+          <w:lang w:val="de-DE"/>
+        </w:rPr>
+        <w:t>Full data&gt; groupe 0(without any NaN)</w:t>
+      </w:r>
+    </w:p>
+    <w:p>
+      <w:pPr>
+        <w:rPr>
+          <w:rFonts w:hint="default"/>
+          <w:lang w:val="de-DE"/>
+        </w:rPr>
+      </w:pPr>
+      <w:r>
+        <w:rPr>
+          <w:rFonts w:hint="default"/>
+          <w:lang w:val="de-DE"/>
+        </w:rPr>
+        <w:t>1, the whole traj can be recovered instead of only partial</w:t>
+      </w:r>
+    </w:p>
+    <w:p>
+      <w:pPr>
+        <w:rPr>
+          <w:rFonts w:hint="default"/>
+          <w:lang w:val="de-DE"/>
+        </w:rPr>
+      </w:pPr>
+      <w:r>
+        <w:rPr>
+          <w:rFonts w:hint="default"/>
+          <w:lang w:val="de-DE"/>
+        </w:rPr>
+        <w:t>2, the position of the nodes are more accurate, check the value of resnorm after RRT(reflect, rotate, translate)</w:t>
+      </w:r>
+    </w:p>
+    <w:p>
+      <w:pPr>
+        <w:rPr>
+          <w:rFonts w:hint="default"/>
+          <w:lang w:val="de-DE"/>
+        </w:rPr>
+      </w:pPr>
+    </w:p>
+    <w:p>
+      <w:pPr>
+        <w:rPr>
+          <w:rFonts w:hint="default"/>
+          <w:lang w:val="de-DE"/>
+        </w:rPr>
+      </w:pPr>
+      <w:r>
+        <w:rPr>
+          <w:rFonts w:hint="default"/>
+          <w:lang w:val="de-DE"/>
+        </w:rPr>
+        <w:t>Result when all data are counted, including the meas set with NaN  (dist betwwen tag are consider)</w:t>
+      </w:r>
+    </w:p>
+    <w:p>
+      <w:r>
+        <w:drawing>
+          <wp:inline distT="0" distB="0" distL="114300" distR="114300">
+            <wp:extent cx="5936615" cy="4563745"/>
+            <wp:effectExtent l="0" t="0" r="6985" b="8255"/>
+            <wp:docPr id="11" name="图片 5"/>
+            <wp:cNvGraphicFramePr>
+              <a:graphicFrameLocks xmlns:a="http://schemas.openxmlformats.org/drawingml/2006/main" noChangeAspect="1"/>
+            </wp:cNvGraphicFramePr>
+            <a:graphic xmlns:a="http://schemas.openxmlformats.org/drawingml/2006/main">
+              <a:graphicData uri="http://schemas.openxmlformats.org/drawingml/2006/picture">
+                <pic:pic xmlns:pic="http://schemas.openxmlformats.org/drawingml/2006/picture">
+                  <pic:nvPicPr>
+                    <pic:cNvPr id="11" name="图片 5"/>
+                    <pic:cNvPicPr>
+                      <a:picLocks noChangeAspect="1"/>
+                    </pic:cNvPicPr>
+                  </pic:nvPicPr>
+                  <pic:blipFill>
+                    <a:blip r:embed="rId13"/>
+                    <a:stretch>
+                      <a:fillRect/>
+                    </a:stretch>
+                  </pic:blipFill>
+                  <pic:spPr>
+                    <a:xfrm>
+                      <a:off x="0" y="0"/>
+                      <a:ext cx="5936615" cy="4563745"/>
+                    </a:xfrm>
+                    <a:prstGeom prst="rect">
+                      <a:avLst/>
+                    </a:prstGeom>
+                    <a:noFill/>
+                    <a:ln w="9525">
+                      <a:noFill/>
+                    </a:ln>
+                  </pic:spPr>
+                </pic:pic>
+              </a:graphicData>
+            </a:graphic>
+          </wp:inline>
+        </w:drawing>
+      </w:r>
+    </w:p>
+    <w:p/>
+    <w:p>
+      <w:pPr>
+        <w:rPr>
+          <w:rFonts w:hint="default"/>
+          <w:lang w:val="de-DE"/>
+        </w:rPr>
+      </w:pPr>
+      <w:r>
+        <w:drawing>
+          <wp:inline distT="0" distB="0" distL="114300" distR="114300">
+            <wp:extent cx="5941695" cy="4568190"/>
+            <wp:effectExtent l="0" t="0" r="1905" b="3810"/>
+            <wp:docPr id="13" name="图片 7"/>
+            <wp:cNvGraphicFramePr>
+              <a:graphicFrameLocks xmlns:a="http://schemas.openxmlformats.org/drawingml/2006/main" noChangeAspect="1"/>
+            </wp:cNvGraphicFramePr>
+            <a:graphic xmlns:a="http://schemas.openxmlformats.org/drawingml/2006/main">
+              <a:graphicData uri="http://schemas.openxmlformats.org/drawingml/2006/picture">
+                <pic:pic xmlns:pic="http://schemas.openxmlformats.org/drawingml/2006/picture">
+                  <pic:nvPicPr>
+                    <pic:cNvPr id="13" name="图片 7"/>
+                    <pic:cNvPicPr>
+                      <a:picLocks noChangeAspect="1"/>
+                    </pic:cNvPicPr>
+                  </pic:nvPicPr>
+                  <pic:blipFill>
+                    <a:blip r:embed="rId14"/>
+                    <a:stretch>
+                      <a:fillRect/>
+                    </a:stretch>
+                  </pic:blipFill>
+                  <pic:spPr>
+                    <a:xfrm>
+                      <a:off x="0" y="0"/>
+                      <a:ext cx="5941695" cy="4568190"/>
+                    </a:xfrm>
+                    <a:prstGeom prst="rect">
+                      <a:avLst/>
+                    </a:prstGeom>
+                    <a:noFill/>
+                    <a:ln w="9525">
+                      <a:noFill/>
+                    </a:ln>
+                  </pic:spPr>
+                </pic:pic>
+              </a:graphicData>
+            </a:graphic>
+          </wp:inline>
+        </w:drawing>
+      </w:r>
+    </w:p>
+    <w:p>
+      <w:pPr>
+        <w:rPr>
+          <w:rFonts w:hint="default"/>
+          <w:lang w:val="de-DE"/>
+        </w:rPr>
+      </w:pPr>
+    </w:p>
+    <w:p>
+      <w:pPr>
+        <w:rPr>
+          <w:rFonts w:hint="default"/>
+          <w:lang w:val="de-DE"/>
+        </w:rPr>
+      </w:pPr>
+      <w:r>
+        <w:rPr>
+          <w:rFonts w:hint="default"/>
+          <w:lang w:val="de-DE"/>
+        </w:rPr>
+        <w:t>Result when partially data are counted, excluding the meas set with NaN</w:t>
+      </w:r>
+    </w:p>
+    <w:p>
+      <w:r>
+        <w:drawing>
+          <wp:inline distT="0" distB="0" distL="114300" distR="114300">
+            <wp:extent cx="5936615" cy="4563745"/>
+            <wp:effectExtent l="0" t="0" r="6985" b="8255"/>
+            <wp:docPr id="8" name="图片 4"/>
+            <wp:cNvGraphicFramePr>
+              <a:graphicFrameLocks xmlns:a="http://schemas.openxmlformats.org/drawingml/2006/main" noChangeAspect="1"/>
+            </wp:cNvGraphicFramePr>
+            <a:graphic xmlns:a="http://schemas.openxmlformats.org/drawingml/2006/main">
+              <a:graphicData uri="http://schemas.openxmlformats.org/drawingml/2006/picture">
+                <pic:pic xmlns:pic="http://schemas.openxmlformats.org/drawingml/2006/picture">
+                  <pic:nvPicPr>
+                    <pic:cNvPr id="8" name="图片 4"/>
+                    <pic:cNvPicPr>
+                      <a:picLocks noChangeAspect="1"/>
+                    </pic:cNvPicPr>
+                  </pic:nvPicPr>
+                  <pic:blipFill>
+                    <a:blip r:embed="rId15"/>
+                    <a:stretch>
+                      <a:fillRect/>
+                    </a:stretch>
+                  </pic:blipFill>
+                  <pic:spPr>
+                    <a:xfrm>
+                      <a:off x="0" y="0"/>
+                      <a:ext cx="5936615" cy="4563745"/>
+                    </a:xfrm>
+                    <a:prstGeom prst="rect">
+                      <a:avLst/>
+                    </a:prstGeom>
+                    <a:noFill/>
+                    <a:ln w="9525">
+                      <a:noFill/>
+                    </a:ln>
+                  </pic:spPr>
+                </pic:pic>
+              </a:graphicData>
+            </a:graphic>
+          </wp:inline>
+        </w:drawing>
+      </w:r>
+    </w:p>
+    <w:p>
+      <w:pPr>
+        <w:rPr>
+          <w:lang w:val="de-DE"/>
+        </w:rPr>
+      </w:pPr>
+      <w:r>
+        <w:rPr>
+          <w:lang w:val="de-DE"/>
+        </w:rPr>
+        <w:t>Compare with hand meas node posi FULL DATA (</w:t>
+      </w:r>
+      <w:r>
+        <w:rPr>
+          <w:rFonts w:hint="default"/>
+          <w:lang w:val="de-DE"/>
+        </w:rPr>
+        <w:t>resnorm_opt 0.1996</w:t>
+      </w:r>
+      <w:r>
+        <w:rPr>
+          <w:lang w:val="de-DE"/>
+        </w:rPr>
+        <w:t>)</w:t>
+      </w:r>
+    </w:p>
+    <w:p>
+      <w:pPr>
+        <w:rPr>
+          <w:lang w:val="de-DE"/>
+        </w:rPr>
+      </w:pPr>
+      <w:r>
+        <w:drawing>
+          <wp:inline distT="0" distB="0" distL="114300" distR="114300">
+            <wp:extent cx="5936615" cy="4563745"/>
+            <wp:effectExtent l="0" t="0" r="6985" b="8255"/>
+            <wp:docPr id="12" name="图片 6"/>
+            <wp:cNvGraphicFramePr>
+              <a:graphicFrameLocks xmlns:a="http://schemas.openxmlformats.org/drawingml/2006/main" noChangeAspect="1"/>
+            </wp:cNvGraphicFramePr>
+            <a:graphic xmlns:a="http://schemas.openxmlformats.org/drawingml/2006/main">
+              <a:graphicData uri="http://schemas.openxmlformats.org/drawingml/2006/picture">
+                <pic:pic xmlns:pic="http://schemas.openxmlformats.org/drawingml/2006/picture">
+                  <pic:nvPicPr>
+                    <pic:cNvPr id="12" name="图片 6"/>
+                    <pic:cNvPicPr>
+                      <a:picLocks noChangeAspect="1"/>
+                    </pic:cNvPicPr>
+                  </pic:nvPicPr>
+                  <pic:blipFill>
+                    <a:blip r:embed="rId16"/>
+                    <a:stretch>
+                      <a:fillRect/>
+                    </a:stretch>
+                  </pic:blipFill>
+                  <pic:spPr>
+                    <a:xfrm>
+                      <a:off x="0" y="0"/>
+                      <a:ext cx="5936615" cy="4563745"/>
+                    </a:xfrm>
+                    <a:prstGeom prst="rect">
+                      <a:avLst/>
+                    </a:prstGeom>
+                    <a:noFill/>
+                    <a:ln w="9525">
+                      <a:noFill/>
+                    </a:ln>
+                  </pic:spPr>
+                </pic:pic>
+              </a:graphicData>
+            </a:graphic>
+          </wp:inline>
+        </w:drawing>
+      </w:r>
+    </w:p>
+    <w:p/>
+    <w:p>
+      <w:r>
+        <w:rPr>
+          <w:lang w:val="de-DE"/>
+        </w:rPr>
+        <w:t>Compare with hand meas node posi GROUPE0 DATA (</w:t>
+      </w:r>
+      <w:r>
+        <w:rPr>
+          <w:rFonts w:hint="default"/>
+          <w:lang w:val="de-DE"/>
+        </w:rPr>
+        <w:t>resnorm_opt 0.1033</w:t>
+      </w:r>
+      <w:r>
+        <w:rPr>
+          <w:lang w:val="de-DE"/>
+        </w:rPr>
+        <w:t>)</w:t>
+      </w:r>
+      <w:r>
+        <w:drawing>
+          <wp:inline distT="0" distB="0" distL="114300" distR="114300">
+            <wp:extent cx="5936615" cy="4563745"/>
+            <wp:effectExtent l="0" t="0" r="6985" b="8255"/>
+            <wp:docPr id="14" name="图片 8"/>
+            <wp:cNvGraphicFramePr>
+              <a:graphicFrameLocks xmlns:a="http://schemas.openxmlformats.org/drawingml/2006/main" noChangeAspect="1"/>
+            </wp:cNvGraphicFramePr>
+            <a:graphic xmlns:a="http://schemas.openxmlformats.org/drawingml/2006/main">
+              <a:graphicData uri="http://schemas.openxmlformats.org/drawingml/2006/picture">
+                <pic:pic xmlns:pic="http://schemas.openxmlformats.org/drawingml/2006/picture">
+                  <pic:nvPicPr>
+                    <pic:cNvPr id="14" name="图片 8"/>
+                    <pic:cNvPicPr>
+                      <a:picLocks noChangeAspect="1"/>
+                    </pic:cNvPicPr>
+                  </pic:nvPicPr>
+                  <pic:blipFill>
+                    <a:blip r:embed="rId17"/>
+                    <a:stretch>
+                      <a:fillRect/>
+                    </a:stretch>
+                  </pic:blipFill>
+                  <pic:spPr>
+                    <a:xfrm>
+                      <a:off x="0" y="0"/>
+                      <a:ext cx="5936615" cy="4563745"/>
+                    </a:xfrm>
+                    <a:prstGeom prst="rect">
+                      <a:avLst/>
+                    </a:prstGeom>
+                    <a:noFill/>
+                    <a:ln w="9525">
+                      <a:noFill/>
+                    </a:ln>
+                  </pic:spPr>
+                </pic:pic>
+              </a:graphicData>
+            </a:graphic>
+          </wp:inline>
+        </w:drawing>
+      </w:r>
+    </w:p>
+    <w:p/>
+    <w:p/>
+    <w:p>
+      <w:pPr>
+        <w:pBdr>
+          <w:bottom w:val="single" w:color="auto" w:sz="4" w:space="0"/>
+        </w:pBdr>
+      </w:pPr>
+    </w:p>
+    <w:p>
+      <w:pPr>
+        <w:rPr>
+          <w:rFonts w:hint="default"/>
+          <w:lang w:val="de-DE"/>
+        </w:rPr>
+      </w:pPr>
+      <w:r>
+        <w:rPr>
+          <w:rFonts w:hint="default"/>
+          <w:lang w:val="de-DE"/>
+        </w:rPr>
+        <w:t>25 ms EKF</w:t>
+      </w:r>
+      <w:bookmarkStart w:id="4" w:name="_GoBack"/>
+      <w:bookmarkEnd w:id="4"/>
     </w:p>
     <w:sectPr>
       <w:pgSz w:w="12240" w:h="15840"/>

</xml_diff>

<commit_message>
add results of 25ms40Hz EKF based on meas on 12Oct 'ecord_of_HTerm\25ms40HzResult\'
</commit_message>
<xml_diff>
--- a/things to be written into thesis.docx
+++ b/things to be written into thesis.docx
@@ -84,9 +84,9 @@
       <w:r>
         <w:t>add_perturbance_at_local_minina_and_reached_global_minima</w:t>
       </w:r>
-      <w:bookmarkStart w:id="0" w:name="OLE_LINK2"/>
-      <w:bookmarkStart w:id="1" w:name="OLE_LINK3"/>
-      <w:bookmarkStart w:id="2" w:name="OLE_LINK1"/>
+      <w:bookmarkStart w:id="0" w:name="OLE_LINK1"/>
+      <w:bookmarkStart w:id="1" w:name="OLE_LINK2"/>
+      <w:bookmarkStart w:id="2" w:name="OLE_LINK3"/>
       <w:r>
         <w:pict>
           <v:shape id="_x0000_i1025" o:spt="75" type="#_x0000_t75" style="height:242.6pt;width:483.85pt;" filled="f" o:preferrelative="t" stroked="f" coordsize="21600,21600">
@@ -1437,20 +1437,49 @@
     </w:p>
     <w:p>
       <w:pPr>
-        <w:rPr>
-          <w:rFonts w:hint="default"/>
-          <w:lang w:val="de-DE"/>
-        </w:rPr>
-      </w:pPr>
-      <w:r>
-        <w:rPr>
-          <w:rFonts w:hint="default"/>
-          <w:lang w:val="de-DE"/>
-        </w:rPr>
-        <w:t>25 ms EKF</w:t>
+        <w:numPr>
+          <w:ilvl w:val="0"/>
+          <w:numId w:val="1"/>
+        </w:numPr>
+        <w:rPr>
+          <w:rFonts w:hint="default"/>
+          <w:lang w:val="de-DE"/>
+        </w:rPr>
+      </w:pPr>
+      <w:r>
+        <w:rPr>
+          <w:rFonts w:hint="default"/>
+          <w:lang w:val="de-DE"/>
+        </w:rPr>
+        <w:t>ms EKF</w:t>
+      </w:r>
+    </w:p>
+    <w:p>
+      <w:pPr>
+        <w:numPr>
+          <w:numId w:val="0"/>
+        </w:numPr>
+        <w:rPr>
+          <w:rFonts w:hint="default"/>
+          <w:lang w:val="de-DE"/>
+        </w:rPr>
+      </w:pPr>
+      <w:r>
+        <w:rPr>
+          <w:rFonts w:hint="default"/>
+          <w:lang w:val="de-DE"/>
+        </w:rPr>
+        <w:t>Location(‘D:\Yitong\GitHub\thesis_in</w:t>
       </w:r>
       <w:bookmarkStart w:id="4" w:name="_GoBack"/>
       <w:bookmarkEnd w:id="4"/>
+      <w:r>
+        <w:rPr>
+          <w:rFonts w:hint="default"/>
+          <w:lang w:val="de-DE"/>
+        </w:rPr>
+        <w:t>doorLocalization\trajectory\25ms_40HzSamplingRate’)</w:t>
+      </w:r>
     </w:p>
     <w:sectPr>
       <w:pgSz w:w="12240" w:h="15840"/>
@@ -1460,6 +1489,26 @@
     </w:sectPr>
   </w:body>
 </w:document>
+</file>
+
+<file path=word/numbering.xml><?xml version="1.0" encoding="utf-8"?>
+<w:numbering xmlns:wpc="http://schemas.microsoft.com/office/word/2010/wordprocessingCanvas" xmlns:mc="http://schemas.openxmlformats.org/markup-compatibility/2006" xmlns:o="urn:schemas-microsoft-com:office:office" xmlns:r="http://schemas.openxmlformats.org/officeDocument/2006/relationships" xmlns:m="http://schemas.openxmlformats.org/officeDocument/2006/math" xmlns:v="urn:schemas-microsoft-com:vml" xmlns:wp14="http://schemas.microsoft.com/office/word/2010/wordprocessingDrawing" xmlns:wp="http://schemas.openxmlformats.org/drawingml/2006/wordprocessingDrawing" xmlns:w10="urn:schemas-microsoft-com:office:word" xmlns:w="http://schemas.openxmlformats.org/wordprocessingml/2006/main" xmlns:w14="http://schemas.microsoft.com/office/word/2010/wordml" xmlns:wpg="http://schemas.microsoft.com/office/word/2010/wordprocessingGroup" xmlns:wpi="http://schemas.microsoft.com/office/word/2010/wordprocessingInk" xmlns:wne="http://schemas.microsoft.com/office/word/2006/wordml" xmlns:wps="http://schemas.microsoft.com/office/word/2010/wordprocessingShape" mc:Ignorable="w14 wp14">
+  <w:abstractNum w:abstractNumId="0">
+    <w:nsid w:val="5A0DAC73"/>
+    <w:multiLevelType w:val="singleLevel"/>
+    <w:tmpl w:val="5A0DAC73"/>
+    <w:lvl w:ilvl="0" w:tentative="0">
+      <w:start w:val="25"/>
+      <w:numFmt w:val="decimal"/>
+      <w:suff w:val="nothing"/>
+      <w:lvlText w:val="%1 "/>
+      <w:lvlJc w:val="left"/>
+    </w:lvl>
+  </w:abstractNum>
+  <w:num w:numId="1">
+    <w:abstractNumId w:val="0"/>
+  </w:num>
+</w:numbering>
 </file>
 
 <file path=word/styles.xml><?xml version="1.0" encoding="utf-8"?>

</xml_diff>